<commit_message>
Adicionando formatação no modelo de fluxo de eventos.
</commit_message>
<xml_diff>
--- a/Modelos/Fluxo de eventos.docx
+++ b/Modelos/Fluxo de eventos.docx
@@ -19,6 +19,7 @@
           <w:tcPr>
             <w:tcW w:w="8644" w:type="dxa"/>
             <w:gridSpan w:val="3"/>
+            <w:shd w:val="clear" w:color="auto" w:fill="D9D9D9" w:themeFill="background1" w:themeFillShade="D9"/>
           </w:tcPr>
           <w:p>
             <w:pPr>
@@ -40,6 +41,7 @@
         <w:tc>
           <w:tcPr>
             <w:tcW w:w="2660" w:type="dxa"/>
+            <w:shd w:val="clear" w:color="auto" w:fill="D9D9D9" w:themeFill="background1" w:themeFillShade="D9"/>
           </w:tcPr>
           <w:p>
             <w:pPr>
@@ -67,6 +69,7 @@
         <w:tc>
           <w:tcPr>
             <w:tcW w:w="2660" w:type="dxa"/>
+            <w:shd w:val="clear" w:color="auto" w:fill="D9D9D9" w:themeFill="background1" w:themeFillShade="D9"/>
           </w:tcPr>
           <w:p>
             <w:pPr>
@@ -94,6 +97,7 @@
         <w:tc>
           <w:tcPr>
             <w:tcW w:w="2660" w:type="dxa"/>
+            <w:shd w:val="clear" w:color="auto" w:fill="D9D9D9" w:themeFill="background1" w:themeFillShade="D9"/>
           </w:tcPr>
           <w:p>
             <w:pPr>
@@ -121,6 +125,7 @@
         <w:tc>
           <w:tcPr>
             <w:tcW w:w="2660" w:type="dxa"/>
+            <w:shd w:val="clear" w:color="auto" w:fill="D9D9D9" w:themeFill="background1" w:themeFillShade="D9"/>
           </w:tcPr>
           <w:p>
             <w:pPr>
@@ -148,6 +153,7 @@
         <w:tc>
           <w:tcPr>
             <w:tcW w:w="2660" w:type="dxa"/>
+            <w:shd w:val="clear" w:color="auto" w:fill="D9D9D9" w:themeFill="background1" w:themeFillShade="D9"/>
           </w:tcPr>
           <w:p>
             <w:pPr>
@@ -182,6 +188,7 @@
           <w:tcPr>
             <w:tcW w:w="4322" w:type="dxa"/>
             <w:gridSpan w:val="2"/>
+            <w:shd w:val="clear" w:color="auto" w:fill="D9D9D9" w:themeFill="background1" w:themeFillShade="D9"/>
           </w:tcPr>
           <w:p>
             <w:pPr>
@@ -201,6 +208,7 @@
         <w:tc>
           <w:tcPr>
             <w:tcW w:w="4322" w:type="dxa"/>
+            <w:shd w:val="clear" w:color="auto" w:fill="D9D9D9" w:themeFill="background1" w:themeFillShade="D9"/>
           </w:tcPr>
           <w:p>
             <w:pPr>
@@ -223,6 +231,7 @@
           <w:tcPr>
             <w:tcW w:w="8644" w:type="dxa"/>
             <w:gridSpan w:val="3"/>
+            <w:shd w:val="clear" w:color="auto" w:fill="D9D9D9" w:themeFill="background1" w:themeFillShade="D9"/>
           </w:tcPr>
           <w:p>
             <w:pPr>
@@ -431,6 +440,7 @@
           <w:tcPr>
             <w:tcW w:w="8644" w:type="dxa"/>
             <w:gridSpan w:val="3"/>
+            <w:shd w:val="clear" w:color="auto" w:fill="D9D9D9" w:themeFill="background1" w:themeFillShade="D9"/>
           </w:tcPr>
           <w:p>
             <w:pPr>
@@ -554,6 +564,7 @@
           <w:tcPr>
             <w:tcW w:w="8644" w:type="dxa"/>
             <w:gridSpan w:val="3"/>
+            <w:shd w:val="clear" w:color="auto" w:fill="D9D9D9" w:themeFill="background1" w:themeFillShade="D9"/>
           </w:tcPr>
           <w:p>
             <w:pPr>
@@ -561,108 +572,108 @@
               <w:rPr>
                 <w:b/>
               </w:rPr>
+            </w:pPr>
+            <w:r>
+              <w:rPr>
+                <w:b/>
+              </w:rPr>
+              <w:t>Fluxo alternativo 2</w:t>
+            </w:r>
+          </w:p>
+        </w:tc>
+      </w:tr>
+      <w:tr>
+        <w:tc>
+          <w:tcPr>
+            <w:tcW w:w="4322" w:type="dxa"/>
+            <w:gridSpan w:val="2"/>
+          </w:tcPr>
+          <w:p>
+            <w:pPr>
+              <w:pStyle w:val="PargrafodaLista"/>
+              <w:numPr>
+                <w:ilvl w:val="0"/>
+                <w:numId w:val="4"/>
+              </w:numPr>
+            </w:pPr>
+          </w:p>
+        </w:tc>
+        <w:tc>
+          <w:tcPr>
+            <w:tcW w:w="4322" w:type="dxa"/>
+          </w:tcPr>
+          <w:p>
+            <w:pPr>
+              <w:pStyle w:val="PargrafodaLista"/>
+              <w:numPr>
+                <w:ilvl w:val="0"/>
+                <w:numId w:val="4"/>
+              </w:numPr>
+            </w:pPr>
+          </w:p>
+        </w:tc>
+      </w:tr>
+      <w:tr>
+        <w:tc>
+          <w:tcPr>
+            <w:tcW w:w="4322" w:type="dxa"/>
+            <w:gridSpan w:val="2"/>
+          </w:tcPr>
+          <w:p>
+            <w:pPr>
+              <w:pStyle w:val="PargrafodaLista"/>
+              <w:numPr>
+                <w:ilvl w:val="0"/>
+                <w:numId w:val="4"/>
+              </w:numPr>
+            </w:pPr>
+          </w:p>
+        </w:tc>
+        <w:tc>
+          <w:tcPr>
+            <w:tcW w:w="4322" w:type="dxa"/>
+          </w:tcPr>
+          <w:p>
+            <w:pPr>
+              <w:pStyle w:val="PargrafodaLista"/>
+              <w:numPr>
+                <w:ilvl w:val="0"/>
+                <w:numId w:val="4"/>
+              </w:numPr>
+            </w:pPr>
+          </w:p>
+        </w:tc>
+      </w:tr>
+      <w:tr>
+        <w:tc>
+          <w:tcPr>
+            <w:tcW w:w="4322" w:type="dxa"/>
+            <w:gridSpan w:val="2"/>
+          </w:tcPr>
+          <w:p>
+            <w:pPr>
+              <w:pStyle w:val="PargrafodaLista"/>
+              <w:numPr>
+                <w:ilvl w:val="0"/>
+                <w:numId w:val="4"/>
+              </w:numPr>
+            </w:pPr>
+          </w:p>
+        </w:tc>
+        <w:tc>
+          <w:tcPr>
+            <w:tcW w:w="4322" w:type="dxa"/>
+          </w:tcPr>
+          <w:p>
+            <w:pPr>
+              <w:pStyle w:val="PargrafodaLista"/>
+              <w:numPr>
+                <w:ilvl w:val="0"/>
+                <w:numId w:val="4"/>
+              </w:numPr>
             </w:pPr>
             <w:bookmarkStart w:id="0" w:name="_GoBack"/>
             <w:bookmarkEnd w:id="0"/>
-            <w:r>
-              <w:rPr>
-                <w:b/>
-              </w:rPr>
-              <w:t>Fluxo alternativo 2</w:t>
-            </w:r>
-          </w:p>
-        </w:tc>
-      </w:tr>
-      <w:tr>
-        <w:tc>
-          <w:tcPr>
-            <w:tcW w:w="4322" w:type="dxa"/>
-            <w:gridSpan w:val="2"/>
-          </w:tcPr>
-          <w:p>
-            <w:pPr>
-              <w:pStyle w:val="PargrafodaLista"/>
-              <w:numPr>
-                <w:ilvl w:val="0"/>
-                <w:numId w:val="4"/>
-              </w:numPr>
-            </w:pPr>
-          </w:p>
-        </w:tc>
-        <w:tc>
-          <w:tcPr>
-            <w:tcW w:w="4322" w:type="dxa"/>
-          </w:tcPr>
-          <w:p>
-            <w:pPr>
-              <w:pStyle w:val="PargrafodaLista"/>
-              <w:numPr>
-                <w:ilvl w:val="0"/>
-                <w:numId w:val="4"/>
-              </w:numPr>
-            </w:pPr>
-          </w:p>
-        </w:tc>
-      </w:tr>
-      <w:tr>
-        <w:tc>
-          <w:tcPr>
-            <w:tcW w:w="4322" w:type="dxa"/>
-            <w:gridSpan w:val="2"/>
-          </w:tcPr>
-          <w:p>
-            <w:pPr>
-              <w:pStyle w:val="PargrafodaLista"/>
-              <w:numPr>
-                <w:ilvl w:val="0"/>
-                <w:numId w:val="4"/>
-              </w:numPr>
-            </w:pPr>
-          </w:p>
-        </w:tc>
-        <w:tc>
-          <w:tcPr>
-            <w:tcW w:w="4322" w:type="dxa"/>
-          </w:tcPr>
-          <w:p>
-            <w:pPr>
-              <w:pStyle w:val="PargrafodaLista"/>
-              <w:numPr>
-                <w:ilvl w:val="0"/>
-                <w:numId w:val="4"/>
-              </w:numPr>
-            </w:pPr>
-          </w:p>
-        </w:tc>
-      </w:tr>
-      <w:tr>
-        <w:tc>
-          <w:tcPr>
-            <w:tcW w:w="4322" w:type="dxa"/>
-            <w:gridSpan w:val="2"/>
-          </w:tcPr>
-          <w:p>
-            <w:pPr>
-              <w:pStyle w:val="PargrafodaLista"/>
-              <w:numPr>
-                <w:ilvl w:val="0"/>
-                <w:numId w:val="4"/>
-              </w:numPr>
-            </w:pPr>
-          </w:p>
-        </w:tc>
-        <w:tc>
-          <w:tcPr>
-            <w:tcW w:w="4322" w:type="dxa"/>
-          </w:tcPr>
-          <w:p>
-            <w:pPr>
-              <w:pStyle w:val="PargrafodaLista"/>
-              <w:numPr>
-                <w:ilvl w:val="0"/>
-                <w:numId w:val="4"/>
-              </w:numPr>
-            </w:pPr>
           </w:p>
         </w:tc>
       </w:tr>
@@ -671,6 +682,7 @@
           <w:tcPr>
             <w:tcW w:w="8644" w:type="dxa"/>
             <w:gridSpan w:val="3"/>
+            <w:shd w:val="clear" w:color="auto" w:fill="D9D9D9" w:themeFill="background1" w:themeFillShade="D9"/>
           </w:tcPr>
           <w:p>
             <w:pPr>
@@ -1457,6 +1469,7 @@
       <w:spacing w:after="0" w:line="240" w:lineRule="auto"/>
     </w:pPr>
     <w:tblPr>
+      <w:tblInd w:w="0" w:type="dxa"/>
       <w:tblBorders>
         <w:top w:val="single" w:sz="4" w:space="0" w:color="auto"/>
         <w:left w:val="single" w:sz="4" w:space="0" w:color="auto"/>
@@ -1465,6 +1478,12 @@
         <w:insideH w:val="single" w:sz="4" w:space="0" w:color="auto"/>
         <w:insideV w:val="single" w:sz="4" w:space="0" w:color="auto"/>
       </w:tblBorders>
+      <w:tblCellMar>
+        <w:top w:w="0" w:type="dxa"/>
+        <w:left w:w="108" w:type="dxa"/>
+        <w:bottom w:w="0" w:type="dxa"/>
+        <w:right w:w="108" w:type="dxa"/>
+      </w:tblCellMar>
     </w:tblPr>
   </w:style>
   <w:style w:type="paragraph" w:styleId="PargrafodaLista">
@@ -1677,6 +1696,7 @@
       <w:spacing w:after="0" w:line="240" w:lineRule="auto"/>
     </w:pPr>
     <w:tblPr>
+      <w:tblInd w:w="0" w:type="dxa"/>
       <w:tblBorders>
         <w:top w:val="single" w:sz="4" w:space="0" w:color="auto"/>
         <w:left w:val="single" w:sz="4" w:space="0" w:color="auto"/>
@@ -1685,6 +1705,12 @@
         <w:insideH w:val="single" w:sz="4" w:space="0" w:color="auto"/>
         <w:insideV w:val="single" w:sz="4" w:space="0" w:color="auto"/>
       </w:tblBorders>
+      <w:tblCellMar>
+        <w:top w:w="0" w:type="dxa"/>
+        <w:left w:w="108" w:type="dxa"/>
+        <w:bottom w:w="0" w:type="dxa"/>
+        <w:right w:w="108" w:type="dxa"/>
+      </w:tblCellMar>
     </w:tblPr>
   </w:style>
   <w:style w:type="paragraph" w:styleId="PargrafodaLista">

</xml_diff>